<commit_message>
v_1.2 voltmeter & QR-link
</commit_message>
<xml_diff>
--- a/Manual v.1.2.docx
+++ b/Manual v.1.2.docx
@@ -8973,7 +8973,6 @@
           <w:szCs w:val="24"/>
         </w:rPr>
       </w:pPr>
-      <w:proofErr w:type="spellStart"/>
       <w:r>
         <w:rPr>
           <w:i/>
@@ -8983,7 +8982,6 @@
         </w:rPr>
         <w:t>CamDigDelay</w:t>
       </w:r>
-      <w:proofErr w:type="spellEnd"/>
       <w:r>
         <w:rPr>
           <w:i/>
@@ -8992,7 +8990,6 @@
         </w:rPr>
         <w:t xml:space="preserve"> и </w:t>
       </w:r>
-      <w:proofErr w:type="spellStart"/>
       <w:r>
         <w:rPr>
           <w:i/>
@@ -9002,7 +8999,6 @@
         </w:rPr>
         <w:t>CamAnDelay</w:t>
       </w:r>
-      <w:proofErr w:type="spellEnd"/>
       <w:r>
         <w:rPr>
           <w:sz w:val="24"/>
@@ -9085,401 +9081,488 @@
           <w:szCs w:val="24"/>
         </w:rPr>
       </w:pPr>
-    </w:p>
-    <w:p>
-      <w:pPr>
-        <w:spacing w:after="0" w:line="240" w:lineRule="auto"/>
-        <w:ind w:firstLine="708"/>
-        <w:jc w:val="both"/>
-        <w:rPr>
-          <w:sz w:val="24"/>
-          <w:szCs w:val="24"/>
-        </w:rPr>
-      </w:pPr>
-    </w:p>
-    <w:p>
-      <w:pPr>
-        <w:spacing w:after="0" w:line="240" w:lineRule="auto"/>
-        <w:ind w:firstLine="567"/>
-        <w:jc w:val="both"/>
-        <w:rPr>
-          <w:b/>
-          <w:sz w:val="24"/>
-          <w:szCs w:val="24"/>
-        </w:rPr>
-      </w:pPr>
-      <w:r>
-        <w:rPr>
-          <w:b/>
-          <w:sz w:val="24"/>
-          <w:szCs w:val="24"/>
-        </w:rPr>
-        <w:t>При первом включении, а также после обновления прошивки необходимо:</w:t>
-      </w:r>
-    </w:p>
-    <w:p>
-      <w:pPr>
-        <w:spacing w:after="0" w:line="240" w:lineRule="auto"/>
-        <w:ind w:firstLine="567"/>
-        <w:jc w:val="both"/>
-        <w:rPr>
-          <w:sz w:val="24"/>
-          <w:szCs w:val="24"/>
-        </w:rPr>
-      </w:pPr>
-      <w:r>
-        <w:rPr>
-          <w:sz w:val="24"/>
-          <w:szCs w:val="24"/>
-        </w:rPr>
-        <w:t xml:space="preserve">1. в меню </w:t>
-      </w:r>
-      <w:r>
-        <w:rPr>
-          <w:sz w:val="24"/>
-          <w:szCs w:val="24"/>
-          <w:lang w:val="en-US"/>
-        </w:rPr>
-        <w:t>Plane</w:t>
-      </w:r>
-      <w:r>
-        <w:rPr>
-          <w:sz w:val="24"/>
-          <w:szCs w:val="24"/>
-        </w:rPr>
-        <w:t xml:space="preserve"> </w:t>
-      </w:r>
-      <w:r>
-        <w:rPr>
-          <w:sz w:val="24"/>
-          <w:szCs w:val="24"/>
-        </w:rPr>
-        <w:t>выбрать летательный аппарат;</w:t>
-      </w:r>
-    </w:p>
-    <w:p>
-      <w:pPr>
-        <w:spacing w:after="0" w:line="240" w:lineRule="auto"/>
-        <w:ind w:firstLine="567"/>
-        <w:jc w:val="both"/>
-        <w:rPr>
-          <w:sz w:val="24"/>
-          <w:szCs w:val="24"/>
-        </w:rPr>
-      </w:pPr>
-      <w:r>
-        <w:rPr>
-          <w:sz w:val="24"/>
-          <w:szCs w:val="24"/>
-        </w:rPr>
-        <w:t xml:space="preserve">2. в меню </w:t>
-      </w:r>
-      <w:r>
-        <w:rPr>
-          <w:sz w:val="24"/>
-          <w:szCs w:val="24"/>
-          <w:lang w:val="en-US"/>
-        </w:rPr>
-        <w:t>Other</w:t>
-      </w:r>
-      <w:r>
-        <w:rPr>
-          <w:sz w:val="24"/>
-          <w:szCs w:val="24"/>
-        </w:rPr>
-        <w:t xml:space="preserve"> </w:t>
-      </w:r>
-      <w:r>
-        <w:rPr>
-          <w:sz w:val="24"/>
-          <w:szCs w:val="24"/>
-          <w:lang w:val="en-US"/>
-        </w:rPr>
-        <w:t>settings</w:t>
-      </w:r>
-      <w:r>
-        <w:rPr>
-          <w:sz w:val="24"/>
-          <w:szCs w:val="24"/>
-        </w:rPr>
-        <w:t xml:space="preserve"> </w:t>
-      </w:r>
-      <w:r>
-        <w:rPr>
-          <w:sz w:val="24"/>
-          <w:szCs w:val="24"/>
-        </w:rPr>
-        <w:t>выбрать используемые для данного аппарата сенсоры и их режимы работы;</w:t>
-      </w:r>
-    </w:p>
-    <w:p>
-      <w:pPr>
-        <w:spacing w:after="0" w:line="240" w:lineRule="auto"/>
-        <w:ind w:firstLine="567"/>
-        <w:jc w:val="both"/>
-        <w:rPr>
-          <w:sz w:val="24"/>
-        </w:rPr>
-      </w:pPr>
-      <w:r>
-        <w:rPr>
-          <w:sz w:val="24"/>
-          <w:szCs w:val="24"/>
-        </w:rPr>
-        <w:t>3.</w:t>
-      </w:r>
-      <w:r>
-        <w:rPr>
-          <w:sz w:val="24"/>
-          <w:szCs w:val="24"/>
-        </w:rPr>
-        <w:t xml:space="preserve"> в меню </w:t>
-      </w:r>
-      <w:r>
-        <w:rPr>
-          <w:sz w:val="24"/>
-          <w:szCs w:val="24"/>
-          <w:lang w:val="en-US"/>
-        </w:rPr>
-        <w:t>Auto</w:t>
-      </w:r>
-      <w:r>
-        <w:rPr>
-          <w:sz w:val="24"/>
-          <w:szCs w:val="24"/>
-        </w:rPr>
-        <w:t xml:space="preserve"> </w:t>
-      </w:r>
-      <w:r>
-        <w:rPr>
-          <w:sz w:val="24"/>
-          <w:szCs w:val="24"/>
-          <w:lang w:val="en-US"/>
-        </w:rPr>
-        <w:t>Trimming</w:t>
-      </w:r>
-      <w:r>
-        <w:rPr>
-          <w:sz w:val="24"/>
-        </w:rPr>
-        <w:t xml:space="preserve"> </w:t>
-      </w:r>
-      <w:r>
-        <w:rPr>
-          <w:sz w:val="24"/>
-        </w:rPr>
-        <w:t>про</w:t>
-      </w:r>
-      <w:r>
-        <w:rPr>
-          <w:sz w:val="24"/>
-        </w:rPr>
-        <w:t>из</w:t>
-      </w:r>
-      <w:r>
-        <w:rPr>
-          <w:sz w:val="24"/>
-        </w:rPr>
-        <w:t xml:space="preserve">вести </w:t>
-      </w:r>
-      <w:r>
-        <w:rPr>
-          <w:sz w:val="24"/>
-        </w:rPr>
-        <w:t>калибровку всех используемых сенсоров;</w:t>
-      </w:r>
-    </w:p>
-    <w:p>
-      <w:pPr>
-        <w:spacing w:after="0" w:line="240" w:lineRule="auto"/>
-        <w:ind w:firstLine="567"/>
-        <w:jc w:val="both"/>
-        <w:rPr>
-          <w:sz w:val="24"/>
-        </w:rPr>
-      </w:pPr>
-      <w:r>
-        <w:rPr>
-          <w:sz w:val="24"/>
-        </w:rPr>
-        <w:t>4. при необходимости выбрать режим микширования каналов;</w:t>
-      </w:r>
-    </w:p>
-    <w:p>
-      <w:pPr>
-        <w:spacing w:after="0" w:line="240" w:lineRule="auto"/>
-        <w:ind w:firstLine="567"/>
-        <w:jc w:val="both"/>
-        <w:rPr>
-          <w:sz w:val="24"/>
-        </w:rPr>
-      </w:pPr>
-      <w:r>
-        <w:rPr>
-          <w:sz w:val="24"/>
-        </w:rPr>
-        <w:t>5</w:t>
-      </w:r>
-      <w:r>
-        <w:rPr>
-          <w:sz w:val="24"/>
-        </w:rPr>
-        <w:t xml:space="preserve">. в меню </w:t>
-      </w:r>
-      <w:r>
-        <w:rPr>
-          <w:sz w:val="24"/>
-          <w:lang w:val="en-US"/>
-        </w:rPr>
-        <w:t>Default</w:t>
-      </w:r>
-      <w:r>
-        <w:rPr>
-          <w:sz w:val="24"/>
-        </w:rPr>
-        <w:t xml:space="preserve"> </w:t>
-      </w:r>
-      <w:r>
-        <w:rPr>
-          <w:sz w:val="24"/>
-          <w:lang w:val="en-US"/>
-        </w:rPr>
-        <w:t>settings</w:t>
-      </w:r>
-      <w:r>
-        <w:rPr>
-          <w:sz w:val="24"/>
-        </w:rPr>
-        <w:t xml:space="preserve"> </w:t>
-      </w:r>
-      <w:r>
-        <w:rPr>
-          <w:sz w:val="24"/>
-        </w:rPr>
-        <w:t>произвести сброс настроек триммирования всех каналов управления и произвести настройки под себя.</w:t>
-      </w:r>
-    </w:p>
-    <w:p>
-      <w:pPr>
-        <w:spacing w:after="0" w:line="240" w:lineRule="auto"/>
-        <w:ind w:firstLine="567"/>
-        <w:jc w:val="both"/>
-        <w:rPr>
-          <w:sz w:val="24"/>
-          <w:szCs w:val="24"/>
-        </w:rPr>
-      </w:pPr>
-    </w:p>
-    <w:p>
-      <w:pPr>
-        <w:spacing w:after="0" w:line="240" w:lineRule="auto"/>
-        <w:ind w:firstLine="567"/>
-        <w:jc w:val="both"/>
-        <w:rPr>
-          <w:sz w:val="24"/>
-          <w:szCs w:val="24"/>
-        </w:rPr>
-      </w:pPr>
-      <w:r>
-        <w:rPr>
-          <w:b/>
-          <w:sz w:val="24"/>
-          <w:szCs w:val="24"/>
-        </w:rPr>
-        <w:t>При обновлении прошивки</w:t>
-      </w:r>
-      <w:r>
-        <w:rPr>
-          <w:sz w:val="24"/>
-          <w:szCs w:val="24"/>
-        </w:rPr>
-        <w:t xml:space="preserve"> основного контроллера необходимо обеспечить его достаточное питание, так как питания от стандартного </w:t>
-      </w:r>
-      <w:r>
-        <w:rPr>
-          <w:sz w:val="24"/>
-          <w:szCs w:val="24"/>
-          <w:lang w:val="en-US"/>
-        </w:rPr>
-        <w:t>USB</w:t>
-      </w:r>
-      <w:r>
-        <w:rPr>
-          <w:sz w:val="24"/>
-          <w:szCs w:val="24"/>
-        </w:rPr>
-        <w:t>2.0</w:t>
-      </w:r>
-      <w:r>
-        <w:rPr>
-          <w:sz w:val="24"/>
-          <w:szCs w:val="24"/>
-        </w:rPr>
-        <w:t xml:space="preserve"> порта не достаточно.</w:t>
-      </w:r>
-      <w:r>
-        <w:rPr>
-          <w:sz w:val="24"/>
-          <w:szCs w:val="24"/>
-        </w:rPr>
-        <w:t xml:space="preserve"> </w:t>
-      </w:r>
-      <w:r>
-        <w:rPr>
-          <w:sz w:val="24"/>
-          <w:szCs w:val="24"/>
-        </w:rPr>
-        <w:t xml:space="preserve">В таком случае необходимо подключать к джойстику дополнительное питание или осуществлять прошивку </w:t>
-      </w:r>
-      <w:r>
-        <w:rPr>
-          <w:sz w:val="24"/>
-          <w:szCs w:val="24"/>
-        </w:rPr>
-        <w:t>через</w:t>
-      </w:r>
-      <w:r>
-        <w:rPr>
-          <w:sz w:val="24"/>
-          <w:szCs w:val="24"/>
-        </w:rPr>
-        <w:t xml:space="preserve"> порт</w:t>
-      </w:r>
-      <w:r>
-        <w:rPr>
-          <w:sz w:val="24"/>
-          <w:szCs w:val="24"/>
-        </w:rPr>
-        <w:t xml:space="preserve"> </w:t>
-      </w:r>
-      <w:r>
-        <w:rPr>
-          <w:sz w:val="24"/>
-          <w:szCs w:val="24"/>
-          <w:lang w:val="en-US"/>
-        </w:rPr>
-        <w:t>USB</w:t>
-      </w:r>
-      <w:r>
-        <w:rPr>
-          <w:sz w:val="24"/>
-          <w:szCs w:val="24"/>
-        </w:rPr>
-        <w:t>3.</w:t>
-      </w:r>
-      <w:r>
-        <w:rPr>
-          <w:sz w:val="24"/>
-          <w:szCs w:val="24"/>
-        </w:rPr>
-        <w:t>0.</w:t>
-      </w:r>
       <w:bookmarkStart w:id="0" w:name="_GoBack"/>
       <w:bookmarkEnd w:id="0"/>
     </w:p>
+    <w:p>
+      <w:pPr>
+        <w:spacing w:after="0" w:line="240" w:lineRule="auto"/>
+        <w:ind w:firstLine="708"/>
+        <w:jc w:val="both"/>
+        <w:rPr>
+          <w:sz w:val="24"/>
+          <w:szCs w:val="24"/>
+        </w:rPr>
+      </w:pPr>
+    </w:p>
+    <w:p>
+      <w:pPr>
+        <w:spacing w:after="0" w:line="240" w:lineRule="auto"/>
+        <w:ind w:firstLine="567"/>
+        <w:jc w:val="both"/>
+        <w:rPr>
+          <w:b/>
+          <w:sz w:val="24"/>
+          <w:szCs w:val="24"/>
+        </w:rPr>
+      </w:pPr>
+      <w:r>
+        <w:rPr>
+          <w:b/>
+          <w:sz w:val="24"/>
+          <w:szCs w:val="24"/>
+        </w:rPr>
+        <w:t>При первом включении, а также после обновления прошивки необходимо:</w:t>
+      </w:r>
+    </w:p>
+    <w:p>
+      <w:pPr>
+        <w:spacing w:after="0" w:line="240" w:lineRule="auto"/>
+        <w:ind w:firstLine="567"/>
+        <w:jc w:val="both"/>
+        <w:rPr>
+          <w:sz w:val="24"/>
+          <w:szCs w:val="24"/>
+        </w:rPr>
+      </w:pPr>
+      <w:r>
+        <w:rPr>
+          <w:sz w:val="24"/>
+          <w:szCs w:val="24"/>
+        </w:rPr>
+        <w:t xml:space="preserve">1. в меню </w:t>
+      </w:r>
+      <w:r>
+        <w:rPr>
+          <w:sz w:val="24"/>
+          <w:szCs w:val="24"/>
+          <w:lang w:val="en-US"/>
+        </w:rPr>
+        <w:t>Plane</w:t>
+      </w:r>
+      <w:r>
+        <w:rPr>
+          <w:sz w:val="24"/>
+          <w:szCs w:val="24"/>
+        </w:rPr>
+        <w:t xml:space="preserve"> </w:t>
+      </w:r>
+      <w:r>
+        <w:rPr>
+          <w:sz w:val="24"/>
+          <w:szCs w:val="24"/>
+        </w:rPr>
+        <w:t>выбрать летательный аппарат;</w:t>
+      </w:r>
+    </w:p>
+    <w:p>
+      <w:pPr>
+        <w:spacing w:after="0" w:line="240" w:lineRule="auto"/>
+        <w:ind w:firstLine="567"/>
+        <w:jc w:val="both"/>
+        <w:rPr>
+          <w:sz w:val="24"/>
+          <w:szCs w:val="24"/>
+        </w:rPr>
+      </w:pPr>
+      <w:r>
+        <w:rPr>
+          <w:sz w:val="24"/>
+          <w:szCs w:val="24"/>
+        </w:rPr>
+        <w:t xml:space="preserve">2. в меню </w:t>
+      </w:r>
+      <w:r>
+        <w:rPr>
+          <w:sz w:val="24"/>
+          <w:szCs w:val="24"/>
+          <w:lang w:val="en-US"/>
+        </w:rPr>
+        <w:t>Other</w:t>
+      </w:r>
+      <w:r>
+        <w:rPr>
+          <w:sz w:val="24"/>
+          <w:szCs w:val="24"/>
+        </w:rPr>
+        <w:t xml:space="preserve"> </w:t>
+      </w:r>
+      <w:r>
+        <w:rPr>
+          <w:sz w:val="24"/>
+          <w:szCs w:val="24"/>
+          <w:lang w:val="en-US"/>
+        </w:rPr>
+        <w:t>settings</w:t>
+      </w:r>
+      <w:r>
+        <w:rPr>
+          <w:sz w:val="24"/>
+          <w:szCs w:val="24"/>
+        </w:rPr>
+        <w:t xml:space="preserve"> </w:t>
+      </w:r>
+      <w:r>
+        <w:rPr>
+          <w:sz w:val="24"/>
+          <w:szCs w:val="24"/>
+        </w:rPr>
+        <w:t>выбрать используемые для данного аппарата сенсоры и их режимы работы;</w:t>
+      </w:r>
+    </w:p>
+    <w:p>
+      <w:pPr>
+        <w:spacing w:after="0" w:line="240" w:lineRule="auto"/>
+        <w:ind w:firstLine="567"/>
+        <w:jc w:val="both"/>
+        <w:rPr>
+          <w:sz w:val="24"/>
+        </w:rPr>
+      </w:pPr>
+      <w:r>
+        <w:rPr>
+          <w:sz w:val="24"/>
+          <w:szCs w:val="24"/>
+        </w:rPr>
+        <w:t>3.</w:t>
+      </w:r>
+      <w:r>
+        <w:rPr>
+          <w:sz w:val="24"/>
+          <w:szCs w:val="24"/>
+        </w:rPr>
+        <w:t xml:space="preserve"> в меню </w:t>
+      </w:r>
+      <w:r>
+        <w:rPr>
+          <w:sz w:val="24"/>
+          <w:szCs w:val="24"/>
+          <w:lang w:val="en-US"/>
+        </w:rPr>
+        <w:t>Auto</w:t>
+      </w:r>
+      <w:r>
+        <w:rPr>
+          <w:sz w:val="24"/>
+          <w:szCs w:val="24"/>
+        </w:rPr>
+        <w:t xml:space="preserve"> </w:t>
+      </w:r>
+      <w:r>
+        <w:rPr>
+          <w:sz w:val="24"/>
+          <w:szCs w:val="24"/>
+          <w:lang w:val="en-US"/>
+        </w:rPr>
+        <w:t>Trimming</w:t>
+      </w:r>
+      <w:r>
+        <w:rPr>
+          <w:sz w:val="24"/>
+        </w:rPr>
+        <w:t xml:space="preserve"> </w:t>
+      </w:r>
+      <w:r>
+        <w:rPr>
+          <w:sz w:val="24"/>
+        </w:rPr>
+        <w:t>про</w:t>
+      </w:r>
+      <w:r>
+        <w:rPr>
+          <w:sz w:val="24"/>
+        </w:rPr>
+        <w:t>из</w:t>
+      </w:r>
+      <w:r>
+        <w:rPr>
+          <w:sz w:val="24"/>
+        </w:rPr>
+        <w:t xml:space="preserve">вести </w:t>
+      </w:r>
+      <w:r>
+        <w:rPr>
+          <w:sz w:val="24"/>
+        </w:rPr>
+        <w:t>калибровку всех используемых сенсоров;</w:t>
+      </w:r>
+    </w:p>
+    <w:p>
+      <w:pPr>
+        <w:spacing w:after="0" w:line="240" w:lineRule="auto"/>
+        <w:ind w:firstLine="567"/>
+        <w:jc w:val="both"/>
+        <w:rPr>
+          <w:sz w:val="24"/>
+        </w:rPr>
+      </w:pPr>
+      <w:r>
+        <w:rPr>
+          <w:sz w:val="24"/>
+        </w:rPr>
+        <w:t>4. при необходимости выбрать режим микширования каналов;</w:t>
+      </w:r>
+    </w:p>
+    <w:p>
+      <w:pPr>
+        <w:spacing w:after="0" w:line="240" w:lineRule="auto"/>
+        <w:ind w:firstLine="567"/>
+        <w:jc w:val="both"/>
+        <w:rPr>
+          <w:sz w:val="24"/>
+        </w:rPr>
+      </w:pPr>
+      <w:r>
+        <w:rPr>
+          <w:sz w:val="24"/>
+        </w:rPr>
+        <w:t>5</w:t>
+      </w:r>
+      <w:r>
+        <w:rPr>
+          <w:sz w:val="24"/>
+        </w:rPr>
+        <w:t xml:space="preserve">. в меню </w:t>
+      </w:r>
+      <w:r>
+        <w:rPr>
+          <w:sz w:val="24"/>
+          <w:lang w:val="en-US"/>
+        </w:rPr>
+        <w:t>Default</w:t>
+      </w:r>
+      <w:r>
+        <w:rPr>
+          <w:sz w:val="24"/>
+        </w:rPr>
+        <w:t xml:space="preserve"> </w:t>
+      </w:r>
+      <w:r>
+        <w:rPr>
+          <w:sz w:val="24"/>
+          <w:lang w:val="en-US"/>
+        </w:rPr>
+        <w:t>settings</w:t>
+      </w:r>
+      <w:r>
+        <w:rPr>
+          <w:sz w:val="24"/>
+        </w:rPr>
+        <w:t xml:space="preserve"> </w:t>
+      </w:r>
+      <w:r>
+        <w:rPr>
+          <w:sz w:val="24"/>
+        </w:rPr>
+        <w:t>произвести сброс настроек триммирования всех каналов управления и произвести настройки под себя.</w:t>
+      </w:r>
+    </w:p>
+    <w:p>
+      <w:pPr>
+        <w:spacing w:after="0" w:line="240" w:lineRule="auto"/>
+        <w:ind w:firstLine="567"/>
+        <w:jc w:val="both"/>
+        <w:rPr>
+          <w:sz w:val="24"/>
+          <w:szCs w:val="24"/>
+        </w:rPr>
+      </w:pPr>
+    </w:p>
+    <w:p>
+      <w:pPr>
+        <w:spacing w:after="0" w:line="240" w:lineRule="auto"/>
+        <w:ind w:firstLine="567"/>
+        <w:jc w:val="both"/>
+        <w:rPr>
+          <w:sz w:val="24"/>
+          <w:szCs w:val="24"/>
+        </w:rPr>
+      </w:pPr>
+      <w:r>
+        <w:rPr>
+          <w:b/>
+          <w:sz w:val="24"/>
+          <w:szCs w:val="24"/>
+        </w:rPr>
+        <w:t>При обновлении прошивки</w:t>
+      </w:r>
+      <w:r>
+        <w:rPr>
+          <w:sz w:val="24"/>
+          <w:szCs w:val="24"/>
+        </w:rPr>
+        <w:t xml:space="preserve"> основного контроллера необходимо обеспечить его достаточное питание, так как питания от стандартного </w:t>
+      </w:r>
+      <w:r>
+        <w:rPr>
+          <w:sz w:val="24"/>
+          <w:szCs w:val="24"/>
+          <w:lang w:val="en-US"/>
+        </w:rPr>
+        <w:t>USB</w:t>
+      </w:r>
+      <w:r>
+        <w:rPr>
+          <w:sz w:val="24"/>
+          <w:szCs w:val="24"/>
+        </w:rPr>
+        <w:t>2.0</w:t>
+      </w:r>
+      <w:r>
+        <w:rPr>
+          <w:sz w:val="24"/>
+          <w:szCs w:val="24"/>
+        </w:rPr>
+        <w:t xml:space="preserve"> порта не достаточно.</w:t>
+      </w:r>
+      <w:r>
+        <w:rPr>
+          <w:sz w:val="24"/>
+          <w:szCs w:val="24"/>
+        </w:rPr>
+        <w:t xml:space="preserve"> </w:t>
+      </w:r>
+      <w:r>
+        <w:rPr>
+          <w:sz w:val="24"/>
+          <w:szCs w:val="24"/>
+        </w:rPr>
+        <w:t xml:space="preserve">В таком случае необходимо подключать к джойстику дополнительное питание или осуществлять прошивку </w:t>
+      </w:r>
+      <w:r>
+        <w:rPr>
+          <w:sz w:val="24"/>
+          <w:szCs w:val="24"/>
+        </w:rPr>
+        <w:t>через</w:t>
+      </w:r>
+      <w:r>
+        <w:rPr>
+          <w:sz w:val="24"/>
+          <w:szCs w:val="24"/>
+        </w:rPr>
+        <w:t xml:space="preserve"> порт</w:t>
+      </w:r>
+      <w:r>
+        <w:rPr>
+          <w:sz w:val="24"/>
+          <w:szCs w:val="24"/>
+        </w:rPr>
+        <w:t xml:space="preserve"> </w:t>
+      </w:r>
+      <w:r>
+        <w:rPr>
+          <w:sz w:val="24"/>
+          <w:szCs w:val="24"/>
+          <w:lang w:val="en-US"/>
+        </w:rPr>
+        <w:t>USB</w:t>
+      </w:r>
+      <w:r>
+        <w:rPr>
+          <w:sz w:val="24"/>
+          <w:szCs w:val="24"/>
+        </w:rPr>
+        <w:t>3.</w:t>
+      </w:r>
+      <w:r>
+        <w:rPr>
+          <w:sz w:val="24"/>
+          <w:szCs w:val="24"/>
+        </w:rPr>
+        <w:t>0.</w:t>
+      </w:r>
+    </w:p>
+    <w:p>
+      <w:pPr>
+        <w:spacing w:after="0" w:line="240" w:lineRule="auto"/>
+        <w:ind w:firstLine="567"/>
+        <w:jc w:val="both"/>
+        <w:rPr>
+          <w:sz w:val="24"/>
+          <w:szCs w:val="24"/>
+        </w:rPr>
+      </w:pPr>
+    </w:p>
+    <w:p>
+      <w:pPr>
+        <w:spacing w:after="0" w:line="240" w:lineRule="auto"/>
+        <w:ind w:firstLine="567"/>
+        <w:jc w:val="both"/>
+        <w:rPr>
+          <w:sz w:val="24"/>
+          <w:szCs w:val="24"/>
+        </w:rPr>
+      </w:pPr>
+    </w:p>
+    <w:p>
+      <w:pPr>
+        <w:spacing w:after="0" w:line="240" w:lineRule="auto"/>
+        <w:ind w:firstLine="567"/>
+        <w:jc w:val="right"/>
+        <w:rPr>
+          <w:sz w:val="24"/>
+          <w:szCs w:val="24"/>
+        </w:rPr>
+      </w:pPr>
+      <w:r>
+        <w:rPr>
+          <w:noProof/>
+          <w:lang w:eastAsia="ru-RU"/>
+        </w:rPr>
+        <w:drawing>
+          <wp:inline distT="0" distB="0" distL="0" distR="0">
+            <wp:extent cx="1477670" cy="1477670"/>
+            <wp:effectExtent l="0" t="0" r="8255" b="8255"/>
+            <wp:docPr id="6" name="Рисунок 6" descr="http://qrcoder.ru/code/?https%3A%2F%2Fgithub.com%2FEismeer89%2FFPV_Joystick&amp;10&amp;0"/>
+            <wp:cNvGraphicFramePr>
+              <a:graphicFrameLocks xmlns:a="http://schemas.openxmlformats.org/drawingml/2006/main" noChangeAspect="1"/>
+            </wp:cNvGraphicFramePr>
+            <a:graphic xmlns:a="http://schemas.openxmlformats.org/drawingml/2006/main">
+              <a:graphicData uri="http://schemas.openxmlformats.org/drawingml/2006/picture">
+                <pic:pic xmlns:pic="http://schemas.openxmlformats.org/drawingml/2006/picture">
+                  <pic:nvPicPr>
+                    <pic:cNvPr id="0" name="Picture 1" descr="http://qrcoder.ru/code/?https%3A%2F%2Fgithub.com%2FEismeer89%2FFPV_Joystick&amp;10&amp;0"/>
+                    <pic:cNvPicPr>
+                      <a:picLocks noChangeAspect="1" noChangeArrowheads="1"/>
+                    </pic:cNvPicPr>
+                  </pic:nvPicPr>
+                  <pic:blipFill>
+                    <a:blip r:embed="rId17" cstate="print">
+                      <a:extLst>
+                        <a:ext uri="{28A0092B-C50C-407E-A947-70E740481C1C}">
+                          <a14:useLocalDpi xmlns:a14="http://schemas.microsoft.com/office/drawing/2010/main" val="0"/>
+                        </a:ext>
+                      </a:extLst>
+                    </a:blip>
+                    <a:srcRect/>
+                    <a:stretch>
+                      <a:fillRect/>
+                    </a:stretch>
+                  </pic:blipFill>
+                  <pic:spPr bwMode="auto">
+                    <a:xfrm>
+                      <a:off x="0" y="0"/>
+                      <a:ext cx="1504399" cy="1504399"/>
+                    </a:xfrm>
+                    <a:prstGeom prst="rect">
+                      <a:avLst/>
+                    </a:prstGeom>
+                    <a:noFill/>
+                    <a:ln>
+                      <a:noFill/>
+                    </a:ln>
+                  </pic:spPr>
+                </pic:pic>
+              </a:graphicData>
+            </a:graphic>
+          </wp:inline>
+        </w:drawing>
+      </w:r>
+    </w:p>
     <w:sectPr>
-      <w:headerReference w:type="default" r:id="rId17"/>
-      <w:footerReference w:type="default" r:id="rId18"/>
+      <w:headerReference w:type="default" r:id="rId18"/>
+      <w:footerReference w:type="default" r:id="rId19"/>
       <w:pgSz w:w="11906" w:h="16838"/>
       <w:pgMar w:top="1134" w:right="850" w:bottom="1134" w:left="1701" w:header="708" w:footer="708" w:gutter="0"/>
       <w:cols w:space="708"/>

</xml_diff>